<commit_message>
Cập nhật thêm phần thông tin giới thiệu khởi nghiệp
</commit_message>
<xml_diff>
--- a/Startup/khoi nghiep.docx
+++ b/Startup/khoi nghiep.docx
@@ -258,18 +258,7 @@
           <w:sz w:val="28"/>
           <w:szCs w:val="28"/>
         </w:rPr>
-        <w:t xml:space="preserve">Sơ lược dự </w:t>
-      </w:r>
-      <w:r>
-        <w:rPr>
-          <w:rFonts w:ascii="Times New Roman" w:hAnsi="Times New Roman" w:cs="Times New Roman"/>
-          <w:i/>
-          <w:iCs/>
-          <w:color w:val="000000" w:themeColor="text1"/>
-          <w:sz w:val="28"/>
-          <w:szCs w:val="28"/>
-        </w:rPr>
-        <w:t>án</w:t>
+        <w:t>Sơ lược dự án</w:t>
       </w:r>
       <w:r>
         <w:rPr>
@@ -2655,6 +2644,16 @@
           <w:szCs w:val="28"/>
         </w:rPr>
       </w:pPr>
+      <w:r>
+        <w:rPr>
+          <w:rFonts w:ascii="Times New Roman" w:hAnsi="Times New Roman" w:cs="Times New Roman"/>
+          <w:color w:val="000000" w:themeColor="text1"/>
+          <w:sz w:val="28"/>
+          <w:szCs w:val="28"/>
+          <w:lang w:val="vi-VN"/>
+        </w:rPr>
+        <w:t>- Tính linh hoạt: Phần mềm của chúng em không chỉ dễ dàng thao tác và làm quen mà còn dễ dàng thích ứng với nhiều dạng mô hình từ nhỏ đến lớn. Ngoài ra phần mềm cũng có thể thay đổi sao cho phù hợp với mô hình kinh doanh của doanh nghiệp.</w:t>
+      </w:r>
     </w:p>
     <w:p>
       <w:pPr>
@@ -2740,6 +2739,98 @@
           <w:lang w:val="vi-VN"/>
         </w:rPr>
         <w:t>-Thống kê: Đặc điểm của Thống kê giúp người dùng quản lý được doanh thu của mình cụ thể thoe ngày, theo tháng hoặc theo năm, thậm chí theo khách hàng mà không cần phải tìm từng cái, tối ưu sử dụng thời gian hợp lý và dễ tạo báo cáo theo thống kê.</w:t>
+      </w:r>
+    </w:p>
+    <w:p>
+      <w:pPr>
+        <w:rPr>
+          <w:rFonts w:ascii="Times New Roman" w:hAnsi="Times New Roman" w:cs="Times New Roman"/>
+          <w:color w:val="000000" w:themeColor="text1"/>
+          <w:sz w:val="28"/>
+          <w:szCs w:val="28"/>
+          <w:lang w:val="vi-VN"/>
+        </w:rPr>
+      </w:pPr>
+      <w:r>
+        <w:rPr>
+          <w:rFonts w:ascii="Times New Roman" w:hAnsi="Times New Roman" w:cs="Times New Roman"/>
+          <w:color w:val="000000" w:themeColor="text1"/>
+          <w:sz w:val="28"/>
+          <w:szCs w:val="28"/>
+          <w:lang w:val="vi-VN"/>
+        </w:rPr>
+        <w:t xml:space="preserve">- Ứng dụng công nghệ mới: </w:t>
+      </w:r>
+      <w:r>
+        <w:rPr>
+          <w:rFonts w:ascii="Times New Roman" w:hAnsi="Times New Roman" w:cs="Times New Roman"/>
+          <w:color w:val="000000" w:themeColor="text1"/>
+          <w:sz w:val="28"/>
+          <w:szCs w:val="28"/>
+          <w:lang w:val="vi-VN"/>
+        </w:rPr>
+        <w:t xml:space="preserve">Phần mềm quản lý quán karaoke của chúng </w:t>
+      </w:r>
+      <w:r>
+        <w:rPr>
+          <w:rFonts w:ascii="Times New Roman" w:hAnsi="Times New Roman" w:cs="Times New Roman"/>
+          <w:color w:val="000000" w:themeColor="text1"/>
+          <w:sz w:val="28"/>
+          <w:szCs w:val="28"/>
+          <w:lang w:val="vi-VN"/>
+        </w:rPr>
+        <w:t>em</w:t>
+      </w:r>
+      <w:r>
+        <w:rPr>
+          <w:rFonts w:ascii="Times New Roman" w:hAnsi="Times New Roman" w:cs="Times New Roman"/>
+          <w:color w:val="000000" w:themeColor="text1"/>
+          <w:sz w:val="28"/>
+          <w:szCs w:val="28"/>
+          <w:lang w:val="vi-VN"/>
+        </w:rPr>
+        <w:t xml:space="preserve"> </w:t>
+      </w:r>
+      <w:r>
+        <w:rPr>
+          <w:rFonts w:ascii="Times New Roman" w:hAnsi="Times New Roman" w:cs="Times New Roman"/>
+          <w:color w:val="000000" w:themeColor="text1"/>
+          <w:sz w:val="28"/>
+          <w:szCs w:val="28"/>
+          <w:lang w:val="vi-VN"/>
+        </w:rPr>
+        <w:t xml:space="preserve">nổi bật hơn trên thị trường vì đã được </w:t>
+      </w:r>
+      <w:r>
+        <w:rPr>
+          <w:rFonts w:ascii="Times New Roman" w:hAnsi="Times New Roman" w:cs="Times New Roman"/>
+          <w:color w:val="000000" w:themeColor="text1"/>
+          <w:sz w:val="28"/>
+          <w:szCs w:val="28"/>
+          <w:lang w:val="vi-VN"/>
+        </w:rPr>
+        <w:t>tích hợp các công nghệ mới như AWS (Amazon Web Services) và Hypernet.</w:t>
+      </w:r>
+      <w:r>
+        <w:rPr>
+          <w:rFonts w:ascii="Times New Roman" w:hAnsi="Times New Roman" w:cs="Times New Roman"/>
+          <w:color w:val="000000" w:themeColor="text1"/>
+          <w:sz w:val="28"/>
+          <w:szCs w:val="28"/>
+          <w:lang w:val="vi-VN"/>
+        </w:rPr>
+        <w:t xml:space="preserve"> Không chỉ giúp phần mềm có độ an toàn cao hơn </w:t>
+      </w:r>
+      <w:r>
+        <w:rPr>
+          <w:rFonts w:ascii="Times New Roman" w:hAnsi="Times New Roman" w:cs="Times New Roman"/>
+          <w:color w:val="000000" w:themeColor="text1"/>
+          <w:sz w:val="28"/>
+          <w:szCs w:val="28"/>
+          <w:lang w:val="vi-VN"/>
+        </w:rPr>
+        <w:lastRenderedPageBreak/>
+        <w:t>trong việc bảo mật thông tin mà còn có tính linh hoạt cao, dễ dàng thích ứng với nhiều kiểu mô hình kinh doanh khác nhau của doanh nghiệp.</w:t>
       </w:r>
     </w:p>
     <w:p>

</xml_diff>